<commit_message>
indent collaspe and expand button
</commit_message>
<xml_diff>
--- a/UserStudy/summary_task_answerkey.docx
+++ b/UserStudy/summary_task_answerkey.docx
@@ -1,6 +1,6 @@
 
 <file path=word/document.xml><?xml version="1.0" encoding="utf-8"?>
-<w:document xmlns:wpc="http://schemas.microsoft.com/office/word/2010/wordprocessingCanvas" xmlns:mc="http://schemas.openxmlformats.org/markup-compatibility/2006" xmlns:o="urn:schemas-microsoft-com:office:office" xmlns:r="http://schemas.openxmlformats.org/officeDocument/2006/relationships" xmlns:m="http://schemas.openxmlformats.org/officeDocument/2006/math" xmlns:v="urn:schemas-microsoft-com:vml" xmlns:wp14="http://schemas.microsoft.com/office/word/2010/wordprocessingDrawing" xmlns:wp="http://schemas.openxmlformats.org/drawingml/2006/wordprocessingDrawing" xmlns:w10="urn:schemas-microsoft-com:office:word" xmlns:w="http://schemas.openxmlformats.org/wordprocessingml/2006/main" xmlns:w14="http://schemas.microsoft.com/office/word/2010/wordml" xmlns:wpg="http://schemas.microsoft.com/office/word/2010/wordprocessingGroup" xmlns:wpi="http://schemas.microsoft.com/office/word/2010/wordprocessingInk" xmlns:wne="http://schemas.microsoft.com/office/word/2006/wordml" xmlns:wps="http://schemas.microsoft.com/office/word/2010/wordprocessingShape" mc:Ignorable="w14 wp14">
+<w:document xmlns:wpc="http://schemas.microsoft.com/office/word/2010/wordprocessingCanvas" xmlns:mo="http://schemas.microsoft.com/office/mac/office/2008/main" xmlns:mc="http://schemas.openxmlformats.org/markup-compatibility/2006" xmlns:mv="urn:schemas-microsoft-com:mac:vml" xmlns:o="urn:schemas-microsoft-com:office:office" xmlns:r="http://schemas.openxmlformats.org/officeDocument/2006/relationships" xmlns:m="http://schemas.openxmlformats.org/officeDocument/2006/math" xmlns:v="urn:schemas-microsoft-com:vml" xmlns:wp14="http://schemas.microsoft.com/office/word/2010/wordprocessingDrawing" xmlns:wp="http://schemas.openxmlformats.org/drawingml/2006/wordprocessingDrawing" xmlns:w10="urn:schemas-microsoft-com:office:word" xmlns:w="http://schemas.openxmlformats.org/wordprocessingml/2006/main" xmlns:w14="http://schemas.microsoft.com/office/word/2010/wordml" xmlns:wpg="http://schemas.microsoft.com/office/word/2010/wordprocessingGroup" xmlns:wpi="http://schemas.microsoft.com/office/word/2010/wordprocessingInk" xmlns:wne="http://schemas.microsoft.com/office/word/2006/wordml" xmlns:wps="http://schemas.microsoft.com/office/word/2010/wordprocessingShape" mc:Ignorable="w14 wp14">
   <w:body>
     <w:p>
       <w:pPr>
@@ -44,23 +44,7 @@
           <w:sz w:val="22"/>
           <w:szCs w:val="22"/>
         </w:rPr>
-        <w:t xml:space="preserve">Proving Trigonometry Formulas from Euler’s Formula (Lee </w:t>
-      </w:r>
-      <w:proofErr w:type="spellStart"/>
-      <w:r>
-        <w:rPr>
-          <w:sz w:val="22"/>
-          <w:szCs w:val="22"/>
-        </w:rPr>
-        <w:t>Stemkoski</w:t>
-      </w:r>
-      <w:proofErr w:type="spellEnd"/>
-      <w:r>
-        <w:rPr>
-          <w:sz w:val="22"/>
-          <w:szCs w:val="22"/>
-        </w:rPr>
-        <w:t>)</w:t>
+        <w:t>Proving Trigonometry Formulas from Euler’s Formula (Lee Stemkoski)</w:t>
       </w:r>
     </w:p>
     <w:p>
@@ -89,7 +73,7 @@
         </w:trPr>
         <w:tc>
           <w:tcPr>
-            <w:tcW w:w="410" w:type="dxa"/>
+            <w:tcW w:w="460" w:type="dxa"/>
           </w:tcPr>
           <w:p>
             <w:pPr>
@@ -104,7 +88,7 @@
         </w:tc>
         <w:tc>
           <w:tcPr>
-            <w:tcW w:w="6368" w:type="dxa"/>
+            <w:tcW w:w="6332" w:type="dxa"/>
           </w:tcPr>
           <w:p>
             <w:pPr>
@@ -127,7 +111,7 @@
         </w:tc>
         <w:tc>
           <w:tcPr>
-            <w:tcW w:w="2558" w:type="dxa"/>
+            <w:tcW w:w="2544" w:type="dxa"/>
           </w:tcPr>
           <w:p>
             <w:pPr>
@@ -155,7 +139,58 @@
         </w:trPr>
         <w:tc>
           <w:tcPr>
-            <w:tcW w:w="410" w:type="dxa"/>
+            <w:tcW w:w="460" w:type="dxa"/>
+          </w:tcPr>
+          <w:p>
+            <w:pPr>
+              <w:rPr>
+                <w:sz w:val="22"/>
+                <w:szCs w:val="22"/>
+              </w:rPr>
+            </w:pPr>
+          </w:p>
+        </w:tc>
+        <w:tc>
+          <w:tcPr>
+            <w:tcW w:w="6332" w:type="dxa"/>
+          </w:tcPr>
+          <w:p>
+            <w:pPr>
+              <w:rPr>
+                <w:sz w:val="22"/>
+                <w:szCs w:val="22"/>
+              </w:rPr>
+            </w:pPr>
+            <w:r>
+              <w:rPr>
+                <w:sz w:val="22"/>
+                <w:szCs w:val="22"/>
+              </w:rPr>
+              <w:t>Proving trigonometric formulas using Euler’s formula</w:t>
+            </w:r>
+          </w:p>
+        </w:tc>
+        <w:tc>
+          <w:tcPr>
+            <w:tcW w:w="2544" w:type="dxa"/>
+          </w:tcPr>
+          <w:p>
+            <w:pPr>
+              <w:rPr>
+                <w:sz w:val="22"/>
+                <w:szCs w:val="22"/>
+              </w:rPr>
+            </w:pPr>
+          </w:p>
+        </w:tc>
+      </w:tr>
+      <w:tr>
+        <w:trPr>
+          <w:trHeight w:val="74"/>
+        </w:trPr>
+        <w:tc>
+          <w:tcPr>
+            <w:tcW w:w="460" w:type="dxa"/>
           </w:tcPr>
           <w:p>
             <w:pPr>
@@ -175,7 +210,7 @@
         </w:tc>
         <w:tc>
           <w:tcPr>
-            <w:tcW w:w="6368" w:type="dxa"/>
+            <w:tcW w:w="6332" w:type="dxa"/>
           </w:tcPr>
           <w:p>
             <w:pPr>
@@ -277,7 +312,7 @@
         </w:tc>
         <w:tc>
           <w:tcPr>
-            <w:tcW w:w="2558" w:type="dxa"/>
+            <w:tcW w:w="2544" w:type="dxa"/>
           </w:tcPr>
           <w:p>
             <w:pPr>
@@ -295,7 +330,7 @@
         </w:trPr>
         <w:tc>
           <w:tcPr>
-            <w:tcW w:w="410" w:type="dxa"/>
+            <w:tcW w:w="460" w:type="dxa"/>
           </w:tcPr>
           <w:p>
             <w:pPr>
@@ -315,7 +350,7 @@
         </w:tc>
         <w:tc>
           <w:tcPr>
-            <w:tcW w:w="6368" w:type="dxa"/>
+            <w:tcW w:w="6332" w:type="dxa"/>
           </w:tcPr>
           <w:p>
             <w:pPr>
@@ -455,7 +490,7 @@
         </w:tc>
         <w:tc>
           <w:tcPr>
-            <w:tcW w:w="2558" w:type="dxa"/>
+            <w:tcW w:w="2544" w:type="dxa"/>
           </w:tcPr>
           <w:p>
             <w:pPr>
@@ -473,7 +508,7 @@
         </w:trPr>
         <w:tc>
           <w:tcPr>
-            <w:tcW w:w="410" w:type="dxa"/>
+            <w:tcW w:w="460" w:type="dxa"/>
           </w:tcPr>
           <w:p>
             <w:pPr>
@@ -495,7 +530,7 @@
         </w:tc>
         <w:tc>
           <w:tcPr>
-            <w:tcW w:w="6368" w:type="dxa"/>
+            <w:tcW w:w="6332" w:type="dxa"/>
           </w:tcPr>
           <w:p>
             <w:pPr>
@@ -544,7 +579,7 @@
         </w:tc>
         <w:tc>
           <w:tcPr>
-            <w:tcW w:w="2558" w:type="dxa"/>
+            <w:tcW w:w="2544" w:type="dxa"/>
           </w:tcPr>
           <w:p>
             <w:pPr>
@@ -562,7 +597,7 @@
         </w:trPr>
         <w:tc>
           <w:tcPr>
-            <w:tcW w:w="410" w:type="dxa"/>
+            <w:tcW w:w="460" w:type="dxa"/>
           </w:tcPr>
           <w:p>
             <w:pPr>
@@ -584,7 +619,7 @@
         </w:tc>
         <w:tc>
           <w:tcPr>
-            <w:tcW w:w="6368" w:type="dxa"/>
+            <w:tcW w:w="6332" w:type="dxa"/>
           </w:tcPr>
           <w:p>
             <w:pPr>
@@ -673,7 +708,115 @@
         </w:tc>
         <w:tc>
           <w:tcPr>
-            <w:tcW w:w="2558" w:type="dxa"/>
+            <w:tcW w:w="2544" w:type="dxa"/>
+          </w:tcPr>
+          <w:p>
+            <w:pPr>
+              <w:rPr>
+                <w:sz w:val="22"/>
+                <w:szCs w:val="22"/>
+              </w:rPr>
+            </w:pPr>
+          </w:p>
+        </w:tc>
+      </w:tr>
+      <w:tr>
+        <w:trPr>
+          <w:trHeight w:val="308"/>
+        </w:trPr>
+        <w:tc>
+          <w:tcPr>
+            <w:tcW w:w="460" w:type="dxa"/>
+          </w:tcPr>
+          <w:p>
+            <w:pPr>
+              <w:rPr>
+                <w:rFonts w:ascii="Cambria" w:eastAsia="MS Mincho" w:hAnsi="Cambria" w:cs="Times New Roman"/>
+                <w:sz w:val="22"/>
+                <w:szCs w:val="22"/>
+              </w:rPr>
+            </w:pPr>
+          </w:p>
+        </w:tc>
+        <w:tc>
+          <w:tcPr>
+            <w:tcW w:w="6332" w:type="dxa"/>
+          </w:tcPr>
+          <w:p>
+            <w:pPr>
+              <w:rPr>
+                <w:rFonts w:ascii="Cambria" w:eastAsia="MS Mincho" w:hAnsi="Cambria" w:cs="Times New Roman"/>
+                <w:sz w:val="22"/>
+                <w:szCs w:val="22"/>
+              </w:rPr>
+            </w:pPr>
+            <w:r>
+              <w:rPr>
+                <w:rFonts w:ascii="Cambria" w:eastAsia="MS Mincho" w:hAnsi="Cambria" w:cs="Times New Roman"/>
+                <w:sz w:val="22"/>
+                <w:szCs w:val="22"/>
+              </w:rPr>
+              <w:t>cos is even function: cos(x) = cos(-x)</w:t>
+            </w:r>
+          </w:p>
+        </w:tc>
+        <w:tc>
+          <w:tcPr>
+            <w:tcW w:w="2544" w:type="dxa"/>
+          </w:tcPr>
+          <w:p>
+            <w:pPr>
+              <w:rPr>
+                <w:sz w:val="22"/>
+                <w:szCs w:val="22"/>
+              </w:rPr>
+            </w:pPr>
+          </w:p>
+        </w:tc>
+      </w:tr>
+      <w:tr>
+        <w:trPr>
+          <w:trHeight w:val="308"/>
+        </w:trPr>
+        <w:tc>
+          <w:tcPr>
+            <w:tcW w:w="460" w:type="dxa"/>
+          </w:tcPr>
+          <w:p>
+            <w:pPr>
+              <w:rPr>
+                <w:rFonts w:ascii="Cambria" w:eastAsia="MS Mincho" w:hAnsi="Cambria" w:cs="Times New Roman"/>
+                <w:sz w:val="22"/>
+                <w:szCs w:val="22"/>
+              </w:rPr>
+            </w:pPr>
+          </w:p>
+        </w:tc>
+        <w:tc>
+          <w:tcPr>
+            <w:tcW w:w="6332" w:type="dxa"/>
+          </w:tcPr>
+          <w:p>
+            <w:pPr>
+              <w:rPr>
+                <w:rFonts w:ascii="Cambria" w:eastAsia="MS Mincho" w:hAnsi="Cambria" w:cs="Times New Roman"/>
+                <w:sz w:val="22"/>
+                <w:szCs w:val="22"/>
+              </w:rPr>
+            </w:pPr>
+            <w:r>
+              <w:rPr>
+                <w:rFonts w:ascii="Cambria" w:eastAsia="MS Mincho" w:hAnsi="Cambria" w:cs="Times New Roman"/>
+                <w:sz w:val="22"/>
+                <w:szCs w:val="22"/>
+              </w:rPr>
+              <w:t>sin is odd function: sin(x) = -sin(x)</w:t>
+            </w:r>
+          </w:p>
+        </w:tc>
+        <w:tc>
+          <w:tcPr>
+            <w:tcW w:w="2544" w:type="dxa"/>
           </w:tcPr>
           <w:p>
             <w:pPr>
@@ -691,7 +834,7 @@
         </w:trPr>
         <w:tc>
           <w:tcPr>
-            <w:tcW w:w="410" w:type="dxa"/>
+            <w:tcW w:w="460" w:type="dxa"/>
           </w:tcPr>
           <w:p>
             <w:pPr>
@@ -711,7 +854,7 @@
         </w:tc>
         <w:tc>
           <w:tcPr>
-            <w:tcW w:w="6368" w:type="dxa"/>
+            <w:tcW w:w="6332" w:type="dxa"/>
           </w:tcPr>
           <w:p>
             <w:pPr>
@@ -731,7 +874,7 @@
         </w:tc>
         <w:tc>
           <w:tcPr>
-            <w:tcW w:w="2558" w:type="dxa"/>
+            <w:tcW w:w="2544" w:type="dxa"/>
           </w:tcPr>
           <w:p>
             <w:pPr>
@@ -749,7 +892,7 @@
         </w:trPr>
         <w:tc>
           <w:tcPr>
-            <w:tcW w:w="410" w:type="dxa"/>
+            <w:tcW w:w="460" w:type="dxa"/>
           </w:tcPr>
           <w:p>
             <w:pPr>
@@ -771,7 +914,7 @@
         </w:tc>
         <w:tc>
           <w:tcPr>
-            <w:tcW w:w="6368" w:type="dxa"/>
+            <w:tcW w:w="6332" w:type="dxa"/>
           </w:tcPr>
           <w:p>
             <w:pPr>
@@ -814,13 +957,77 @@
                     </m:r>
                   </m:sup>
                 </m:sSup>
+                <m:r>
+                  <w:rPr>
+                    <w:rFonts w:ascii="Cambria Math" w:hAnsi="Cambria Math"/>
+                    <w:sz w:val="22"/>
+                    <w:szCs w:val="22"/>
+                  </w:rPr>
+                  <m:t>=</m:t>
+                </m:r>
+                <m:func>
+                  <m:funcPr>
+                    <m:ctrlPr>
+                      <w:rPr>
+                        <w:rFonts w:ascii="Cambria Math" w:hAnsi="Cambria Math"/>
+                        <w:sz w:val="22"/>
+                        <w:szCs w:val="22"/>
+                      </w:rPr>
+                    </m:ctrlPr>
+                  </m:funcPr>
+                  <m:fName>
+                    <m:r>
+                      <m:rPr>
+                        <m:sty m:val="p"/>
+                      </m:rPr>
+                      <w:rPr>
+                        <w:rFonts w:ascii="Cambria Math" w:hAnsi="Cambria Math"/>
+                        <w:sz w:val="22"/>
+                        <w:szCs w:val="22"/>
+                      </w:rPr>
+                      <m:t>cos</m:t>
+                    </m:r>
+                  </m:fName>
+                  <m:e>
+                    <m:d>
+                      <m:dPr>
+                        <m:ctrlPr>
+                          <w:rPr>
+                            <w:rFonts w:ascii="Cambria Math" w:hAnsi="Cambria Math"/>
+                            <w:i/>
+                            <w:sz w:val="22"/>
+                            <w:szCs w:val="22"/>
+                          </w:rPr>
+                        </m:ctrlPr>
+                      </m:dPr>
+                      <m:e>
+                        <m:r>
+                          <w:rPr>
+                            <w:rFonts w:ascii="Cambria Math" w:hAnsi="Cambria Math"/>
+                            <w:sz w:val="22"/>
+                            <w:szCs w:val="22"/>
+                          </w:rPr>
+                          <m:t>a</m:t>
+                        </m:r>
+                      </m:e>
+                    </m:d>
+                  </m:e>
+                </m:func>
+                <m:r>
+                  <w:rPr>
+                    <w:rFonts w:ascii="Cambria Math" w:hAnsi="Cambria Math"/>
+                    <w:sz w:val="22"/>
+                    <w:szCs w:val="22"/>
+                  </w:rPr>
+                  <m:t>+isin(a)</m:t>
+                </m:r>
               </m:oMath>
             </m:oMathPara>
           </w:p>
         </w:tc>
         <w:tc>
           <w:tcPr>
-            <w:tcW w:w="2558" w:type="dxa"/>
+            <w:tcW w:w="2544" w:type="dxa"/>
           </w:tcPr>
           <w:p>
             <w:pPr>
@@ -838,7 +1045,7 @@
         </w:trPr>
         <w:tc>
           <w:tcPr>
-            <w:tcW w:w="410" w:type="dxa"/>
+            <w:tcW w:w="460" w:type="dxa"/>
           </w:tcPr>
           <w:p>
             <w:pPr>
@@ -860,7 +1067,7 @@
         </w:tc>
         <w:tc>
           <w:tcPr>
-            <w:tcW w:w="6368" w:type="dxa"/>
+            <w:tcW w:w="6332" w:type="dxa"/>
           </w:tcPr>
           <w:p>
             <w:pPr>
@@ -903,13 +1110,77 @@
                     </m:r>
                   </m:sup>
                 </m:sSup>
+                <m:r>
+                  <w:rPr>
+                    <w:rFonts w:ascii="Cambria Math" w:hAnsi="Cambria Math"/>
+                    <w:sz w:val="22"/>
+                    <w:szCs w:val="22"/>
+                  </w:rPr>
+                  <m:t>=</m:t>
+                </m:r>
+                <m:func>
+                  <m:funcPr>
+                    <m:ctrlPr>
+                      <w:rPr>
+                        <w:rFonts w:ascii="Cambria Math" w:hAnsi="Cambria Math"/>
+                        <w:sz w:val="22"/>
+                        <w:szCs w:val="22"/>
+                      </w:rPr>
+                    </m:ctrlPr>
+                  </m:funcPr>
+                  <m:fName>
+                    <m:r>
+                      <m:rPr>
+                        <m:sty m:val="p"/>
+                      </m:rPr>
+                      <w:rPr>
+                        <w:rFonts w:ascii="Cambria Math" w:hAnsi="Cambria Math"/>
+                        <w:sz w:val="22"/>
+                        <w:szCs w:val="22"/>
+                      </w:rPr>
+                      <m:t>cos</m:t>
+                    </m:r>
+                  </m:fName>
+                  <m:e>
+                    <m:d>
+                      <m:dPr>
+                        <m:ctrlPr>
+                          <w:rPr>
+                            <w:rFonts w:ascii="Cambria Math" w:hAnsi="Cambria Math"/>
+                            <w:i/>
+                            <w:sz w:val="22"/>
+                            <w:szCs w:val="22"/>
+                          </w:rPr>
+                        </m:ctrlPr>
+                      </m:dPr>
+                      <m:e>
+                        <m:r>
+                          <w:rPr>
+                            <w:rFonts w:ascii="Cambria Math" w:hAnsi="Cambria Math"/>
+                            <w:sz w:val="22"/>
+                            <w:szCs w:val="22"/>
+                          </w:rPr>
+                          <m:t>b</m:t>
+                        </m:r>
+                      </m:e>
+                    </m:d>
+                  </m:e>
+                </m:func>
+                <m:r>
+                  <w:rPr>
+                    <w:rFonts w:ascii="Cambria Math" w:hAnsi="Cambria Math"/>
+                    <w:sz w:val="22"/>
+                    <w:szCs w:val="22"/>
+                  </w:rPr>
+                  <m:t>+isin(b)</m:t>
+                </m:r>
               </m:oMath>
             </m:oMathPara>
           </w:p>
         </w:tc>
         <w:tc>
           <w:tcPr>
-            <w:tcW w:w="2558" w:type="dxa"/>
+            <w:tcW w:w="2544" w:type="dxa"/>
           </w:tcPr>
           <w:p>
             <w:pPr>
@@ -927,34 +1198,33 @@
         </w:trPr>
         <w:tc>
           <w:tcPr>
-            <w:tcW w:w="410" w:type="dxa"/>
-          </w:tcPr>
-          <w:p>
-            <w:pPr>
-              <w:rPr>
-                <w:rFonts w:ascii="Cambria" w:eastAsia="MS Mincho" w:hAnsi="Cambria" w:cs="Times New Roman"/>
-                <w:sz w:val="22"/>
-                <w:szCs w:val="22"/>
-              </w:rPr>
-            </w:pPr>
-            <w:r>
-              <w:rPr>
-                <w:rFonts w:ascii="Cambria" w:eastAsia="MS Mincho" w:hAnsi="Cambria" w:cs="Times New Roman"/>
-                <w:sz w:val="22"/>
-                <w:szCs w:val="22"/>
-              </w:rPr>
-              <w:t>8</w:t>
-            </w:r>
-          </w:p>
-        </w:tc>
-        <w:tc>
-          <w:tcPr>
-            <w:tcW w:w="6368" w:type="dxa"/>
-          </w:tcPr>
-          <w:p>
-            <w:pPr>
-              <w:rPr>
-                <w:rFonts w:ascii="Cambria" w:eastAsia="MS Mincho" w:hAnsi="Cambria" w:cs="Times New Roman"/>
+            <w:tcW w:w="460" w:type="dxa"/>
+          </w:tcPr>
+          <w:p>
+            <w:pPr>
+              <w:rPr>
+                <w:rFonts w:ascii="Cambria" w:eastAsia="MS Mincho" w:hAnsi="Cambria" w:cs="Times New Roman"/>
+                <w:sz w:val="22"/>
+                <w:szCs w:val="22"/>
+              </w:rPr>
+            </w:pPr>
+            <w:r>
+              <w:rPr>
+                <w:rFonts w:ascii="Cambria" w:eastAsia="MS Mincho" w:hAnsi="Cambria" w:cs="Times New Roman"/>
+                <w:sz w:val="22"/>
+                <w:szCs w:val="22"/>
+              </w:rPr>
+              <w:t>10</w:t>
+            </w:r>
+          </w:p>
+        </w:tc>
+        <w:tc>
+          <w:tcPr>
+            <w:tcW w:w="6332" w:type="dxa"/>
+          </w:tcPr>
+          <w:p>
+            <w:pPr>
+              <w:rPr>
                 <w:sz w:val="22"/>
                 <w:szCs w:val="22"/>
               </w:rPr>
@@ -1033,225 +1303,6 @@
                     </m:r>
                   </m:sup>
                 </m:sSup>
-              </m:oMath>
-            </m:oMathPara>
-          </w:p>
-        </w:tc>
-        <w:tc>
-          <w:tcPr>
-            <w:tcW w:w="2558" w:type="dxa"/>
-          </w:tcPr>
-          <w:p>
-            <w:pPr>
-              <w:rPr>
-                <w:sz w:val="22"/>
-                <w:szCs w:val="22"/>
-              </w:rPr>
-            </w:pPr>
-          </w:p>
-        </w:tc>
-      </w:tr>
-      <w:tr>
-        <w:trPr>
-          <w:trHeight w:val="320"/>
-        </w:trPr>
-        <w:tc>
-          <w:tcPr>
-            <w:tcW w:w="410" w:type="dxa"/>
-          </w:tcPr>
-          <w:p>
-            <w:pPr>
-              <w:rPr>
-                <w:rFonts w:ascii="Cambria" w:eastAsia="MS Mincho" w:hAnsi="Cambria" w:cs="Times New Roman"/>
-                <w:sz w:val="22"/>
-                <w:szCs w:val="22"/>
-              </w:rPr>
-            </w:pPr>
-            <w:r>
-              <w:rPr>
-                <w:rFonts w:ascii="Cambria" w:eastAsia="MS Mincho" w:hAnsi="Cambria" w:cs="Times New Roman"/>
-                <w:sz w:val="22"/>
-                <w:szCs w:val="22"/>
-              </w:rPr>
-              <w:t>9</w:t>
-            </w:r>
-          </w:p>
-        </w:tc>
-        <w:tc>
-          <w:tcPr>
-            <w:tcW w:w="6368" w:type="dxa"/>
-          </w:tcPr>
-          <w:p>
-            <w:pPr>
-              <w:rPr>
-                <w:rFonts w:ascii="Cambria" w:eastAsia="MS Mincho" w:hAnsi="Cambria" w:cs="Times New Roman"/>
-                <w:sz w:val="22"/>
-                <w:szCs w:val="22"/>
-              </w:rPr>
-            </w:pPr>
-            <m:oMathPara>
-              <m:oMath>
-                <m:sSup>
-                  <m:sSupPr>
-                    <m:ctrlPr>
-                      <w:rPr>
-                        <w:rFonts w:ascii="Cambria Math" w:hAnsi="Cambria Math"/>
-                        <w:i/>
-                        <w:sz w:val="22"/>
-                        <w:szCs w:val="22"/>
-                      </w:rPr>
-                    </m:ctrlPr>
-                  </m:sSupPr>
-                  <m:e>
-                    <m:r>
-                      <w:rPr>
-                        <w:rFonts w:ascii="Cambria Math" w:hAnsi="Cambria Math"/>
-                        <w:sz w:val="22"/>
-                        <w:szCs w:val="22"/>
-                      </w:rPr>
-                      <m:t>e</m:t>
-                    </m:r>
-                  </m:e>
-                  <m:sup>
-                    <m:r>
-                      <w:rPr>
-                        <w:rFonts w:ascii="Cambria Math" w:hAnsi="Cambria Math"/>
-                        <w:sz w:val="22"/>
-                        <w:szCs w:val="22"/>
-                      </w:rPr>
-                      <m:t>i(a+b)</m:t>
-                    </m:r>
-                  </m:sup>
-                </m:sSup>
-              </m:oMath>
-            </m:oMathPara>
-          </w:p>
-        </w:tc>
-        <w:tc>
-          <w:tcPr>
-            <w:tcW w:w="2558" w:type="dxa"/>
-          </w:tcPr>
-          <w:p>
-            <w:pPr>
-              <w:rPr>
-                <w:sz w:val="22"/>
-                <w:szCs w:val="22"/>
-              </w:rPr>
-            </w:pPr>
-          </w:p>
-        </w:tc>
-      </w:tr>
-      <w:tr>
-        <w:trPr>
-          <w:trHeight w:val="308"/>
-        </w:trPr>
-        <w:tc>
-          <w:tcPr>
-            <w:tcW w:w="410" w:type="dxa"/>
-          </w:tcPr>
-          <w:p>
-            <w:pPr>
-              <w:rPr>
-                <w:rFonts w:ascii="Cambria" w:eastAsia="MS Mincho" w:hAnsi="Cambria" w:cs="Times New Roman"/>
-                <w:sz w:val="22"/>
-                <w:szCs w:val="22"/>
-              </w:rPr>
-            </w:pPr>
-            <w:r>
-              <w:rPr>
-                <w:rFonts w:ascii="Cambria" w:eastAsia="MS Mincho" w:hAnsi="Cambria" w:cs="Times New Roman"/>
-                <w:sz w:val="22"/>
-                <w:szCs w:val="22"/>
-              </w:rPr>
-              <w:t>10</w:t>
-            </w:r>
-          </w:p>
-        </w:tc>
-        <w:tc>
-          <w:tcPr>
-            <w:tcW w:w="6368" w:type="dxa"/>
-          </w:tcPr>
-          <w:p>
-            <w:pPr>
-              <w:rPr>
-                <w:sz w:val="22"/>
-                <w:szCs w:val="22"/>
-              </w:rPr>
-            </w:pPr>
-            <m:oMathPara>
-              <m:oMath>
-                <m:sSup>
-                  <m:sSupPr>
-                    <m:ctrlPr>
-                      <w:rPr>
-                        <w:rFonts w:ascii="Cambria Math" w:eastAsia="MS Mincho" w:hAnsi="Cambria Math" w:cs="Times New Roman"/>
-                        <w:i/>
-                        <w:sz w:val="22"/>
-                        <w:szCs w:val="22"/>
-                      </w:rPr>
-                    </m:ctrlPr>
-                  </m:sSupPr>
-                  <m:e>
-                    <m:r>
-                      <w:rPr>
-                        <w:rFonts w:ascii="Cambria Math" w:eastAsia="MS Mincho" w:hAnsi="Cambria Math" w:cs="Times New Roman"/>
-                        <w:sz w:val="22"/>
-                        <w:szCs w:val="22"/>
-                      </w:rPr>
-                      <m:t>e</m:t>
-                    </m:r>
-                  </m:e>
-                  <m:sup>
-                    <m:r>
-                      <w:rPr>
-                        <w:rFonts w:ascii="Cambria Math" w:eastAsia="MS Mincho" w:hAnsi="Cambria Math" w:cs="Times New Roman"/>
-                        <w:sz w:val="22"/>
-                        <w:szCs w:val="22"/>
-                      </w:rPr>
-                      <m:t>ia</m:t>
-                    </m:r>
-                  </m:sup>
-                </m:sSup>
-                <m:r>
-                  <w:rPr>
-                    <w:rFonts w:ascii="Cambria Math" w:eastAsia="MS Mincho" w:hAnsi="Cambria Math" w:cs="Times New Roman"/>
-                    <w:sz w:val="22"/>
-                    <w:szCs w:val="22"/>
-                  </w:rPr>
-                  <m:t>×</m:t>
-                </m:r>
-                <m:sSup>
-                  <m:sSupPr>
-                    <m:ctrlPr>
-                      <w:rPr>
-                        <w:rFonts w:ascii="Cambria Math" w:eastAsia="MS Mincho" w:hAnsi="Cambria Math" w:cs="Times New Roman"/>
-                        <w:i/>
-                        <w:sz w:val="22"/>
-                        <w:szCs w:val="22"/>
-                      </w:rPr>
-                    </m:ctrlPr>
-                  </m:sSupPr>
-                  <m:e>
-                    <m:r>
-                      <w:rPr>
-                        <w:rFonts w:ascii="Cambria Math" w:eastAsia="MS Mincho" w:hAnsi="Cambria Math" w:cs="Times New Roman"/>
-                        <w:sz w:val="22"/>
-                        <w:szCs w:val="22"/>
-                      </w:rPr>
-                      <m:t>e</m:t>
-                    </m:r>
-                  </m:e>
-                  <m:sup>
-                    <m:r>
-                      <w:rPr>
-                        <w:rFonts w:ascii="Cambria Math" w:eastAsia="MS Mincho" w:hAnsi="Cambria Math" w:cs="Times New Roman"/>
-                        <w:sz w:val="22"/>
-                        <w:szCs w:val="22"/>
-                      </w:rPr>
-                      <m:t>ib</m:t>
-                    </m:r>
-                  </m:sup>
-                </m:sSup>
                 <m:r>
                   <w:rPr>
                     <w:rFonts w:ascii="Cambria Math" w:eastAsia="MS Mincho" w:hAnsi="Cambria Math" w:cs="Times New Roman"/>
@@ -1306,7 +1357,7 @@
         </w:tc>
         <w:tc>
           <w:tcPr>
-            <w:tcW w:w="2558" w:type="dxa"/>
+            <w:tcW w:w="2544" w:type="dxa"/>
           </w:tcPr>
           <w:p>
             <w:pPr>
@@ -1324,7 +1375,7 @@
         </w:trPr>
         <w:tc>
           <w:tcPr>
-            <w:tcW w:w="410" w:type="dxa"/>
+            <w:tcW w:w="460" w:type="dxa"/>
           </w:tcPr>
           <w:p>
             <w:pPr>
@@ -1346,7 +1397,7 @@
         </w:tc>
         <w:tc>
           <w:tcPr>
-            <w:tcW w:w="6368" w:type="dxa"/>
+            <w:tcW w:w="6332" w:type="dxa"/>
           </w:tcPr>
           <w:p>
             <w:pPr>
@@ -1368,7 +1419,7 @@
         </w:tc>
         <w:tc>
           <w:tcPr>
-            <w:tcW w:w="2558" w:type="dxa"/>
+            <w:tcW w:w="2544" w:type="dxa"/>
           </w:tcPr>
           <w:p>
             <w:pPr>
@@ -1386,7 +1437,7 @@
         </w:trPr>
         <w:tc>
           <w:tcPr>
-            <w:tcW w:w="410" w:type="dxa"/>
+            <w:tcW w:w="460" w:type="dxa"/>
           </w:tcPr>
           <w:p>
             <w:pPr>
@@ -1408,7 +1459,7 @@
         </w:tc>
         <w:tc>
           <w:tcPr>
-            <w:tcW w:w="6368" w:type="dxa"/>
+            <w:tcW w:w="6332" w:type="dxa"/>
           </w:tcPr>
           <w:p>
             <w:pPr>
@@ -1631,7 +1682,7 @@
         </w:tc>
         <w:tc>
           <w:tcPr>
-            <w:tcW w:w="2558" w:type="dxa"/>
+            <w:tcW w:w="2544" w:type="dxa"/>
           </w:tcPr>
           <w:p>
             <w:pPr>
@@ -1649,7 +1700,7 @@
         </w:trPr>
         <w:tc>
           <w:tcPr>
-            <w:tcW w:w="410" w:type="dxa"/>
+            <w:tcW w:w="460" w:type="dxa"/>
           </w:tcPr>
           <w:p>
             <w:pPr>
@@ -1671,7 +1722,7 @@
         </w:tc>
         <w:tc>
           <w:tcPr>
-            <w:tcW w:w="6368" w:type="dxa"/>
+            <w:tcW w:w="6332" w:type="dxa"/>
           </w:tcPr>
           <w:p>
             <w:pPr>
@@ -1894,7 +1945,7 @@
         </w:tc>
         <w:tc>
           <w:tcPr>
-            <w:tcW w:w="2558" w:type="dxa"/>
+            <w:tcW w:w="2544" w:type="dxa"/>
           </w:tcPr>
           <w:p>
             <w:pPr>
@@ -1912,7 +1963,7 @@
         </w:trPr>
         <w:tc>
           <w:tcPr>
-            <w:tcW w:w="410" w:type="dxa"/>
+            <w:tcW w:w="460" w:type="dxa"/>
           </w:tcPr>
           <w:p>
             <w:pPr>
@@ -1934,7 +1985,7 @@
         </w:tc>
         <w:tc>
           <w:tcPr>
-            <w:tcW w:w="6368" w:type="dxa"/>
+            <w:tcW w:w="6332" w:type="dxa"/>
           </w:tcPr>
           <w:p>
             <w:pPr>
@@ -1956,7 +2007,7 @@
         </w:tc>
         <w:tc>
           <w:tcPr>
-            <w:tcW w:w="2558" w:type="dxa"/>
+            <w:tcW w:w="2544" w:type="dxa"/>
           </w:tcPr>
           <w:p>
             <w:pPr>
@@ -1974,7 +2025,7 @@
         </w:trPr>
         <w:tc>
           <w:tcPr>
-            <w:tcW w:w="410" w:type="dxa"/>
+            <w:tcW w:w="460" w:type="dxa"/>
           </w:tcPr>
           <w:p>
             <w:pPr>
@@ -1996,7 +2047,7 @@
         </w:tc>
         <w:tc>
           <w:tcPr>
-            <w:tcW w:w="6368" w:type="dxa"/>
+            <w:tcW w:w="6332" w:type="dxa"/>
           </w:tcPr>
           <w:p>
             <w:pPr>
@@ -2022,7 +2073,7 @@
         </w:tc>
         <w:tc>
           <w:tcPr>
-            <w:tcW w:w="2558" w:type="dxa"/>
+            <w:tcW w:w="2544" w:type="dxa"/>
           </w:tcPr>
           <w:p>
             <w:pPr>
@@ -2040,7 +2091,7 @@
         </w:trPr>
         <w:tc>
           <w:tcPr>
-            <w:tcW w:w="410" w:type="dxa"/>
+            <w:tcW w:w="460" w:type="dxa"/>
           </w:tcPr>
           <w:p>
             <w:pPr>
@@ -2062,7 +2113,7 @@
         </w:tc>
         <w:tc>
           <w:tcPr>
-            <w:tcW w:w="6368" w:type="dxa"/>
+            <w:tcW w:w="6332" w:type="dxa"/>
           </w:tcPr>
           <w:p>
             <w:pPr>
@@ -2217,7 +2268,7 @@
         </w:tc>
         <w:tc>
           <w:tcPr>
-            <w:tcW w:w="2558" w:type="dxa"/>
+            <w:tcW w:w="2544" w:type="dxa"/>
           </w:tcPr>
           <w:p>
             <w:pPr>
@@ -2235,7 +2286,7 @@
         </w:trPr>
         <w:tc>
           <w:tcPr>
-            <w:tcW w:w="410" w:type="dxa"/>
+            <w:tcW w:w="460" w:type="dxa"/>
           </w:tcPr>
           <w:p>
             <w:pPr>
@@ -2257,7 +2308,7 @@
         </w:tc>
         <w:tc>
           <w:tcPr>
-            <w:tcW w:w="6368" w:type="dxa"/>
+            <w:tcW w:w="6332" w:type="dxa"/>
           </w:tcPr>
           <w:p>
             <w:pPr>
@@ -2402,7 +2453,7 @@
         </w:tc>
         <w:tc>
           <w:tcPr>
-            <w:tcW w:w="2558" w:type="dxa"/>
+            <w:tcW w:w="2544" w:type="dxa"/>
           </w:tcPr>
           <w:p>
             <w:pPr>
@@ -2720,6 +2771,57 @@
                 <w:szCs w:val="22"/>
               </w:rPr>
             </w:pPr>
+          </w:p>
+        </w:tc>
+        <w:tc>
+          <w:tcPr>
+            <w:tcW w:w="6083" w:type="dxa"/>
+          </w:tcPr>
+          <w:p>
+            <w:pPr>
+              <w:rPr>
+                <w:sz w:val="22"/>
+                <w:szCs w:val="22"/>
+              </w:rPr>
+            </w:pPr>
+            <w:r>
+              <w:rPr>
+                <w:sz w:val="22"/>
+                <w:szCs w:val="22"/>
+              </w:rPr>
+              <w:t>Deriving estimators of the parameters of uniform distribution using the method of moments</w:t>
+            </w:r>
+          </w:p>
+        </w:tc>
+        <w:tc>
+          <w:tcPr>
+            <w:tcW w:w="2544" w:type="dxa"/>
+          </w:tcPr>
+          <w:p>
+            <w:pPr>
+              <w:rPr>
+                <w:sz w:val="22"/>
+                <w:szCs w:val="22"/>
+              </w:rPr>
+            </w:pPr>
+          </w:p>
+        </w:tc>
+      </w:tr>
+      <w:tr>
+        <w:trPr>
+          <w:trHeight w:val="74"/>
+        </w:trPr>
+        <w:tc>
+          <w:tcPr>
+            <w:tcW w:w="709" w:type="dxa"/>
+          </w:tcPr>
+          <w:p>
+            <w:pPr>
+              <w:rPr>
+                <w:sz w:val="22"/>
+                <w:szCs w:val="22"/>
+              </w:rPr>
+            </w:pPr>
             <w:r>
               <w:rPr>
                 <w:sz w:val="22"/>
@@ -3077,6 +3179,168 @@
           <w:p>
             <w:pPr>
               <w:rPr>
+                <w:sz w:val="22"/>
+                <w:szCs w:val="22"/>
+              </w:rPr>
+            </w:pPr>
+            <m:oMathPara>
+              <m:oMath>
+                <m:r>
+                  <w:rPr>
+                    <w:rFonts w:ascii="Cambria Math" w:eastAsia="ＭＳ 明朝" w:hAnsi="Cambria Math" w:cs="Times New Roman"/>
+                    <w:sz w:val="22"/>
+                    <w:szCs w:val="22"/>
+                  </w:rPr>
+                  <m:t>E</m:t>
+                </m:r>
+                <m:d>
+                  <m:dPr>
+                    <m:begChr m:val="["/>
+                    <m:endChr m:val="]"/>
+                    <m:ctrlPr>
+                      <w:rPr>
+                        <w:rFonts w:ascii="Cambria Math" w:eastAsia="ＭＳ 明朝" w:hAnsi="Cambria Math" w:cs="Times New Roman"/>
+                        <w:i/>
+                        <w:sz w:val="22"/>
+                        <w:szCs w:val="22"/>
+                      </w:rPr>
+                    </m:ctrlPr>
+                  </m:dPr>
+                  <m:e>
+                    <m:r>
+                      <w:rPr>
+                        <w:rFonts w:ascii="Cambria Math" w:eastAsia="ＭＳ 明朝" w:hAnsi="Cambria Math" w:cs="Times New Roman"/>
+                        <w:sz w:val="22"/>
+                        <w:szCs w:val="22"/>
+                      </w:rPr>
+                      <m:t>x</m:t>
+                    </m:r>
+                  </m:e>
+                </m:d>
+                <m:r>
+                  <w:rPr>
+                    <w:rFonts w:ascii="Cambria Math" w:eastAsia="ＭＳ 明朝" w:hAnsi="Cambria Math" w:cs="Times New Roman"/>
+                    <w:sz w:val="22"/>
+                    <w:szCs w:val="22"/>
+                  </w:rPr>
+                  <m:t xml:space="preserve">= </m:t>
+                </m:r>
+                <m:nary>
+                  <m:naryPr>
+                    <m:limLoc m:val="subSup"/>
+                    <m:ctrlPr>
+                      <w:rPr>
+                        <w:rFonts w:ascii="Cambria Math" w:eastAsia="ＭＳ 明朝" w:hAnsi="Cambria Math" w:cs="Times New Roman"/>
+                        <w:i/>
+                        <w:sz w:val="22"/>
+                        <w:szCs w:val="22"/>
+                      </w:rPr>
+                    </m:ctrlPr>
+                  </m:naryPr>
+                  <m:sub>
+                    <m:r>
+                      <w:rPr>
+                        <w:rFonts w:ascii="Cambria Math" w:eastAsia="ＭＳ 明朝" w:hAnsi="Cambria Math" w:cs="Times New Roman"/>
+                        <w:sz w:val="22"/>
+                        <w:szCs w:val="22"/>
+                      </w:rPr>
+                      <m:t>a</m:t>
+                    </m:r>
+                  </m:sub>
+                  <m:sup>
+                    <m:r>
+                      <w:rPr>
+                        <w:rFonts w:ascii="Cambria Math" w:eastAsia="ＭＳ 明朝" w:hAnsi="Cambria Math" w:cs="Times New Roman"/>
+                        <w:sz w:val="22"/>
+                        <w:szCs w:val="22"/>
+                      </w:rPr>
+                      <m:t>b</m:t>
+                    </m:r>
+                  </m:sup>
+                  <m:e>
+                    <m:r>
+                      <w:rPr>
+                        <w:rFonts w:ascii="Cambria Math" w:eastAsia="ＭＳ 明朝" w:hAnsi="Cambria Math" w:cs="Times New Roman"/>
+                        <w:sz w:val="22"/>
+                        <w:szCs w:val="22"/>
+                      </w:rPr>
+                      <m:t>xf</m:t>
+                    </m:r>
+                    <m:d>
+                      <m:dPr>
+                        <m:ctrlPr>
+                          <w:rPr>
+                            <w:rFonts w:ascii="Cambria Math" w:eastAsia="ＭＳ 明朝" w:hAnsi="Cambria Math" w:cs="Times New Roman"/>
+                            <w:i/>
+                            <w:sz w:val="22"/>
+                            <w:szCs w:val="22"/>
+                          </w:rPr>
+                        </m:ctrlPr>
+                      </m:dPr>
+                      <m:e>
+                        <m:r>
+                          <w:rPr>
+                            <w:rFonts w:ascii="Cambria Math" w:eastAsia="ＭＳ 明朝" w:hAnsi="Cambria Math" w:cs="Times New Roman"/>
+                            <w:sz w:val="22"/>
+                            <w:szCs w:val="22"/>
+                          </w:rPr>
+                          <m:t>x</m:t>
+                        </m:r>
+                      </m:e>
+                    </m:d>
+                    <m:r>
+                      <w:rPr>
+                        <w:rFonts w:ascii="Cambria Math" w:eastAsia="ＭＳ 明朝" w:hAnsi="Cambria Math" w:cs="Times New Roman"/>
+                        <w:sz w:val="22"/>
+                        <w:szCs w:val="22"/>
+                      </w:rPr>
+                      <m:t xml:space="preserve">dx </m:t>
+                    </m:r>
+                  </m:e>
+                </m:nary>
+              </m:oMath>
+            </m:oMathPara>
+          </w:p>
+        </w:tc>
+        <w:tc>
+          <w:tcPr>
+            <w:tcW w:w="2544" w:type="dxa"/>
+          </w:tcPr>
+          <w:p>
+            <w:pPr>
+              <w:rPr>
+                <w:sz w:val="22"/>
+                <w:szCs w:val="22"/>
+              </w:rPr>
+            </w:pPr>
+          </w:p>
+        </w:tc>
+      </w:tr>
+      <w:tr>
+        <w:trPr>
+          <w:trHeight w:val="297"/>
+        </w:trPr>
+        <w:tc>
+          <w:tcPr>
+            <w:tcW w:w="709" w:type="dxa"/>
+          </w:tcPr>
+          <w:p>
+            <w:pPr>
+              <w:rPr>
+                <w:sz w:val="22"/>
+                <w:szCs w:val="22"/>
+              </w:rPr>
+            </w:pPr>
+          </w:p>
+        </w:tc>
+        <w:tc>
+          <w:tcPr>
+            <w:tcW w:w="6083" w:type="dxa"/>
+          </w:tcPr>
+          <w:p>
+            <w:pPr>
+              <w:rPr>
+                <w:rFonts w:ascii="Cambria" w:eastAsia="ＭＳ 明朝" w:hAnsi="Cambria" w:cs="Times New Roman"/>
                 <w:sz w:val="22"/>
                 <w:szCs w:val="22"/>
               </w:rPr>
@@ -6371,6 +6635,7 @@
                 <w:sz w:val="22"/>
                 <w:szCs w:val="22"/>
               </w:rPr>
+              <w:lastRenderedPageBreak/>
               <w:t>8-7</w:t>
             </w:r>
           </w:p>
@@ -6428,23 +6693,7 @@
                     <w:sz w:val="22"/>
                     <w:szCs w:val="22"/>
                   </w:rPr>
-                  <m:t>-</m:t>
-                </m:r>
-                <m:r>
-                  <w:rPr>
-                    <w:rFonts w:ascii="Cambria Math" w:eastAsia="MS Mincho" w:hAnsi="Cambria Math" w:cs="Times New Roman"/>
-                    <w:sz w:val="22"/>
-                    <w:szCs w:val="22"/>
-                  </w:rPr>
-                  <m:t>2</m:t>
-                </m:r>
-                <m:r>
-                  <w:rPr>
-                    <w:rFonts w:ascii="Cambria Math" w:eastAsia="MS Mincho" w:hAnsi="Cambria Math" w:cs="Times New Roman"/>
-                    <w:sz w:val="22"/>
-                    <w:szCs w:val="22"/>
-                  </w:rPr>
-                  <m:t>b</m:t>
+                  <m:t>-2b</m:t>
                 </m:r>
                 <m:acc>
                   <m:accPr>
@@ -6530,15 +6779,7 @@
                     <w:sz w:val="22"/>
                     <w:szCs w:val="22"/>
                   </w:rPr>
-                  <m:t>-</m:t>
-                </m:r>
-                <m:r>
-                  <w:rPr>
-                    <w:rFonts w:ascii="Cambria Math" w:eastAsia="MS Mincho" w:hAnsi="Cambria Math" w:cs="Times New Roman"/>
-                    <w:sz w:val="22"/>
-                    <w:szCs w:val="22"/>
-                  </w:rPr>
-                  <m:t>3</m:t>
+                  <m:t>-3</m:t>
                 </m:r>
                 <m:sSub>
                   <m:sSubPr>
@@ -6775,7 +7016,6 @@
                 <w:sz w:val="22"/>
                 <w:szCs w:val="22"/>
               </w:rPr>
-              <w:lastRenderedPageBreak/>
               <w:t>8-10</w:t>
             </w:r>
           </w:p>
@@ -8123,23 +8363,7 @@
           <w:sz w:val="22"/>
           <w:szCs w:val="22"/>
         </w:rPr>
-        <w:t xml:space="preserve">Fundamental Theorem of Calculus (Khan </w:t>
-      </w:r>
-      <w:proofErr w:type="spellStart"/>
-      <w:r>
-        <w:rPr>
-          <w:sz w:val="22"/>
-          <w:szCs w:val="22"/>
-        </w:rPr>
-        <w:t>Acadmey</w:t>
-      </w:r>
-      <w:proofErr w:type="spellEnd"/>
-      <w:r>
-        <w:rPr>
-          <w:sz w:val="22"/>
-          <w:szCs w:val="22"/>
-        </w:rPr>
-        <w:t>)</w:t>
+        <w:t>Fundamental Theorem of Calculus (Khan Acadmey)</w:t>
       </w:r>
     </w:p>
     <w:p>
@@ -8243,6 +8467,57 @@
                 <w:szCs w:val="22"/>
               </w:rPr>
             </w:pPr>
+          </w:p>
+        </w:tc>
+        <w:tc>
+          <w:tcPr>
+            <w:tcW w:w="6069" w:type="dxa"/>
+          </w:tcPr>
+          <w:p>
+            <w:pPr>
+              <w:rPr>
+                <w:sz w:val="22"/>
+                <w:szCs w:val="22"/>
+              </w:rPr>
+            </w:pPr>
+            <w:r>
+              <w:rPr>
+                <w:sz w:val="22"/>
+                <w:szCs w:val="22"/>
+              </w:rPr>
+              <w:t>Connection between definite integrals and derivatives</w:t>
+            </w:r>
+          </w:p>
+        </w:tc>
+        <w:tc>
+          <w:tcPr>
+            <w:tcW w:w="2558" w:type="dxa"/>
+          </w:tcPr>
+          <w:p>
+            <w:pPr>
+              <w:rPr>
+                <w:sz w:val="22"/>
+                <w:szCs w:val="22"/>
+              </w:rPr>
+            </w:pPr>
+          </w:p>
+        </w:tc>
+      </w:tr>
+      <w:tr>
+        <w:trPr>
+          <w:trHeight w:val="74"/>
+        </w:trPr>
+        <w:tc>
+          <w:tcPr>
+            <w:tcW w:w="709" w:type="dxa"/>
+          </w:tcPr>
+          <w:p>
+            <w:pPr>
+              <w:rPr>
+                <w:sz w:val="22"/>
+                <w:szCs w:val="22"/>
+              </w:rPr>
+            </w:pPr>
             <w:r>
               <w:rPr>
                 <w:sz w:val="22"/>
@@ -8636,23 +8911,7 @@
                 <w:sz w:val="22"/>
                 <w:szCs w:val="22"/>
               </w:rPr>
-              <w:t>Pick a point, x in interval [</w:t>
-            </w:r>
-            <w:proofErr w:type="spellStart"/>
-            <w:r>
-              <w:rPr>
-                <w:sz w:val="22"/>
-                <w:szCs w:val="22"/>
-              </w:rPr>
-              <w:t>a,b</w:t>
-            </w:r>
-            <w:proofErr w:type="spellEnd"/>
-            <w:r>
-              <w:rPr>
-                <w:sz w:val="22"/>
-                <w:szCs w:val="22"/>
-              </w:rPr>
-              <w:t>]</w:t>
+              <w:t>Pick a point, x in interval [a,b]</w:t>
             </w:r>
           </w:p>
         </w:tc>
@@ -8714,7 +8973,23 @@
                 <w:sz w:val="22"/>
                 <w:szCs w:val="22"/>
               </w:rPr>
-              <w:t>Denote area under curve with integral</w:t>
+              <w:t xml:space="preserve">Denote area under curve </w:t>
+            </w:r>
+            <w:r>
+              <w:rPr>
+                <w:rFonts w:ascii="Cambria" w:eastAsia="MS Mincho" w:hAnsi="Cambria" w:cs="Times New Roman"/>
+                <w:sz w:val="22"/>
+                <w:szCs w:val="22"/>
+              </w:rPr>
+              <w:t xml:space="preserve">between two end points </w:t>
+            </w:r>
+            <w:r>
+              <w:rPr>
+                <w:rFonts w:ascii="Cambria" w:eastAsia="MS Mincho" w:hAnsi="Cambria" w:cs="Times New Roman"/>
+                <w:sz w:val="22"/>
+                <w:szCs w:val="22"/>
+              </w:rPr>
+              <w:t>with integral</w:t>
             </w:r>
           </w:p>
         </w:tc>
@@ -10009,25 +10284,7 @@
                 <w:sz w:val="22"/>
                 <w:szCs w:val="22"/>
               </w:rPr>
-              <w:t xml:space="preserve">Replace </w:t>
-            </w:r>
-            <w:proofErr w:type="spellStart"/>
-            <w:r>
-              <w:rPr>
-                <w:rFonts w:ascii="Cambria" w:eastAsia="MS Mincho" w:hAnsi="Cambria" w:cs="Times New Roman"/>
-                <w:sz w:val="22"/>
-                <w:szCs w:val="22"/>
-              </w:rPr>
-              <w:t>t</w:t>
-            </w:r>
-            <w:proofErr w:type="spellEnd"/>
-            <w:r>
-              <w:rPr>
-                <w:rFonts w:ascii="Cambria" w:eastAsia="MS Mincho" w:hAnsi="Cambria" w:cs="Times New Roman"/>
-                <w:sz w:val="22"/>
-                <w:szCs w:val="22"/>
-              </w:rPr>
-              <w:t xml:space="preserve"> with x</w:t>
+              <w:t>Replace t with x</w:t>
             </w:r>
           </w:p>
         </w:tc>
@@ -10676,8 +10933,6 @@
           <w:szCs w:val="22"/>
         </w:rPr>
       </w:pPr>
-      <w:bookmarkStart w:id="0" w:name="_GoBack"/>
-      <w:bookmarkEnd w:id="0"/>
     </w:p>
     <w:p>
       <w:pPr>
@@ -10715,16 +10970,8 @@
         </w:rPr>
         <w:tab/>
       </w:r>
-    </w:p>
-    <w:p>
-      <w:pPr>
-        <w:rPr>
-          <w:b/>
-          <w:sz w:val="22"/>
-          <w:szCs w:val="22"/>
-          <w:u w:val="single"/>
-        </w:rPr>
-      </w:pPr>
+      <w:bookmarkStart w:id="0" w:name="_GoBack"/>
+      <w:bookmarkEnd w:id="0"/>
     </w:p>
     <w:sectPr>
       <w:pgSz w:w="12240" w:h="15840"/>
@@ -10749,7 +10996,7 @@
     </w:rPrDefault>
     <w:pPrDefault/>
   </w:docDefaults>
-  <w:latentStyles w:defLockedState="0" w:defUIPriority="99" w:defSemiHidden="1" w:defUnhideWhenUsed="1" w:defQFormat="0" w:count="267">
+  <w:latentStyles w:defLockedState="0" w:defUIPriority="99" w:defSemiHidden="1" w:defUnhideWhenUsed="1" w:defQFormat="0" w:count="276">
     <w:lsdException w:name="Normal" w:semiHidden="0" w:uiPriority="0" w:unhideWhenUsed="0" w:qFormat="1"/>
     <w:lsdException w:name="heading 1" w:semiHidden="0" w:uiPriority="9" w:unhideWhenUsed="0" w:qFormat="1"/>
     <w:lsdException w:name="heading 2" w:uiPriority="9" w:qFormat="1"/>
@@ -10962,6 +11209,7 @@
     <w:uiPriority w:val="59"/>
     <w:rsid w:val="005A14D9"/>
     <w:tblPr>
+      <w:tblInd w:w="0" w:type="dxa"/>
       <w:tblBorders>
         <w:top w:val="single" w:sz="4" w:space="0" w:color="auto"/>
         <w:left w:val="single" w:sz="4" w:space="0" w:color="auto"/>
@@ -10970,13 +11218,19 @@
         <w:insideH w:val="single" w:sz="4" w:space="0" w:color="auto"/>
         <w:insideV w:val="single" w:sz="4" w:space="0" w:color="auto"/>
       </w:tblBorders>
+      <w:tblCellMar>
+        <w:top w:w="0" w:type="dxa"/>
+        <w:left w:w="108" w:type="dxa"/>
+        <w:bottom w:w="0" w:type="dxa"/>
+        <w:right w:w="108" w:type="dxa"/>
+      </w:tblCellMar>
     </w:tblPr>
   </w:style>
 </w:styles>
 </file>
 
 <file path=word/stylesWithEffects.xml><?xml version="1.0" encoding="utf-8"?>
-<w:styles xmlns:wpc="http://schemas.microsoft.com/office/word/2010/wordprocessingCanvas" xmlns:mc="http://schemas.openxmlformats.org/markup-compatibility/2006" xmlns:o="urn:schemas-microsoft-com:office:office" xmlns:r="http://schemas.openxmlformats.org/officeDocument/2006/relationships" xmlns:m="http://schemas.openxmlformats.org/officeDocument/2006/math" xmlns:v="urn:schemas-microsoft-com:vml" xmlns:wp14="http://schemas.microsoft.com/office/word/2010/wordprocessingDrawing" xmlns:wp="http://schemas.openxmlformats.org/drawingml/2006/wordprocessingDrawing" xmlns:w10="urn:schemas-microsoft-com:office:word" xmlns:w="http://schemas.openxmlformats.org/wordprocessingml/2006/main" xmlns:w14="http://schemas.microsoft.com/office/word/2010/wordml" xmlns:wpg="http://schemas.microsoft.com/office/word/2010/wordprocessingGroup" xmlns:wpi="http://schemas.microsoft.com/office/word/2010/wordprocessingInk" xmlns:wne="http://schemas.microsoft.com/office/word/2006/wordml" xmlns:wps="http://schemas.microsoft.com/office/word/2010/wordprocessingShape" mc:Ignorable="w14 wp14">
+<w:styles xmlns:wpc="http://schemas.microsoft.com/office/word/2010/wordprocessingCanvas" xmlns:mo="http://schemas.microsoft.com/office/mac/office/2008/main" xmlns:mc="http://schemas.openxmlformats.org/markup-compatibility/2006" xmlns:mv="urn:schemas-microsoft-com:mac:vml" xmlns:o="urn:schemas-microsoft-com:office:office" xmlns:r="http://schemas.openxmlformats.org/officeDocument/2006/relationships" xmlns:m="http://schemas.openxmlformats.org/officeDocument/2006/math" xmlns:v="urn:schemas-microsoft-com:vml" xmlns:wp14="http://schemas.microsoft.com/office/word/2010/wordprocessingDrawing" xmlns:wp="http://schemas.openxmlformats.org/drawingml/2006/wordprocessingDrawing" xmlns:w10="urn:schemas-microsoft-com:office:word" xmlns:w="http://schemas.openxmlformats.org/wordprocessingml/2006/main" xmlns:w14="http://schemas.microsoft.com/office/word/2010/wordml" xmlns:wpg="http://schemas.microsoft.com/office/word/2010/wordprocessingGroup" xmlns:wpi="http://schemas.microsoft.com/office/word/2010/wordprocessingInk" xmlns:wne="http://schemas.microsoft.com/office/word/2006/wordml" xmlns:wps="http://schemas.microsoft.com/office/word/2010/wordprocessingShape" mc:Ignorable="w14 wp14">
   <w:docDefaults>
     <w:rPrDefault>
       <w:rPr>
@@ -10988,7 +11242,7 @@
     </w:rPrDefault>
     <w:pPrDefault/>
   </w:docDefaults>
-  <w:latentStyles w:defLockedState="0" w:defUIPriority="99" w:defSemiHidden="1" w:defUnhideWhenUsed="1" w:defQFormat="0" w:count="267">
+  <w:latentStyles w:defLockedState="0" w:defUIPriority="99" w:defSemiHidden="1" w:defUnhideWhenUsed="1" w:defQFormat="0" w:count="276">
     <w:lsdException w:name="Normal" w:semiHidden="0" w:uiPriority="0" w:unhideWhenUsed="0" w:qFormat="1"/>
     <w:lsdException w:name="heading 1" w:semiHidden="0" w:uiPriority="9" w:unhideWhenUsed="0" w:qFormat="1"/>
     <w:lsdException w:name="heading 2" w:uiPriority="9" w:qFormat="1"/>
@@ -11201,6 +11455,7 @@
     <w:uiPriority w:val="59"/>
     <w:rsid w:val="005A14D9"/>
     <w:tblPr>
+      <w:tblInd w:w="0" w:type="dxa"/>
       <w:tblBorders>
         <w:top w:val="single" w:sz="4" w:space="0" w:color="auto"/>
         <w:left w:val="single" w:sz="4" w:space="0" w:color="auto"/>
@@ -11209,6 +11464,12 @@
         <w:insideH w:val="single" w:sz="4" w:space="0" w:color="auto"/>
         <w:insideV w:val="single" w:sz="4" w:space="0" w:color="auto"/>
       </w:tblBorders>
+      <w:tblCellMar>
+        <w:top w:w="0" w:type="dxa"/>
+        <w:left w:w="108" w:type="dxa"/>
+        <w:bottom w:w="0" w:type="dxa"/>
+        <w:right w:w="108" w:type="dxa"/>
+      </w:tblCellMar>
     </w:tblPr>
   </w:style>
 </w:styles>

</xml_diff>